<commit_message>
12-09 design renew by zhd
</commit_message>
<xml_diff>
--- a/instruction & design/Client/客户端数据格式.docx
+++ b/instruction & design/Client/客户端数据格式.docx
@@ -173,6 +173,34 @@
           </w:tcPr>
           <w:p>
             <w:r>
+              <w:rPr>
+                <w:rFonts w:hint="eastAsia"/>
+              </w:rPr>
+              <w:t>修改个人信息</w:t>
+            </w:r>
+          </w:p>
+        </w:tc>
+        <w:tc>
+          <w:tcPr>
+            <w:tcW w:w="1659" w:type="dxa"/>
+          </w:tcPr>
+          <w:p>
+            <w:r>
+              <w:t>&amp;</w:t>
+            </w:r>
+            <w:r>
+              <w:t>02</w:t>
+            </w:r>
+          </w:p>
+        </w:tc>
+      </w:tr>
+      <w:tr>
+        <w:tc>
+          <w:tcPr>
+            <w:tcW w:w="1659" w:type="dxa"/>
+          </w:tcPr>
+          <w:p>
+            <w:r>
               <w:t>……</w:t>
             </w:r>
           </w:p>
@@ -291,7 +319,13 @@
               <w:rPr>
                 <w:rFonts w:hint="eastAsia"/>
               </w:rPr>
-              <w:t>汉子、</w:t>
+              <w:t>汉字</w:t>
+            </w:r>
+            <w:r>
+              <w:rPr>
+                <w:rFonts w:hint="eastAsia"/>
+              </w:rPr>
+              <w:t>、</w:t>
             </w:r>
             <w:r>
               <w:rPr>
@@ -432,6 +466,12 @@
               </w:rPr>
               <w:t>地址</w:t>
             </w:r>
+            <w:r>
+              <w:rPr>
+                <w:rFonts w:hint="eastAsia"/>
+              </w:rPr>
+              <w:t>1</w:t>
+            </w:r>
           </w:p>
         </w:tc>
         <w:tc>
@@ -541,7 +581,7 @@
               <w:rPr>
                 <w:rFonts w:hint="eastAsia"/>
               </w:rPr>
-              <w:t>院系信息</w:t>
+              <w:t>院系</w:t>
             </w:r>
           </w:p>
         </w:tc>
@@ -689,7 +729,7 @@
               <w:rPr>
                 <w:rFonts w:hint="eastAsia"/>
               </w:rPr>
-              <w:t>信誉</w:t>
+              <w:t>信用值</w:t>
             </w:r>
           </w:p>
         </w:tc>
@@ -747,7 +787,46 @@
         <w:rPr>
           <w:rFonts w:hint="eastAsia"/>
         </w:rPr>
-        <w:t>命令示例：</w:t>
+        <w:t>例：注册用户“</w:t>
+      </w:r>
+      <w:r>
+        <w:rPr>
+          <w:rFonts w:hint="eastAsia"/>
+        </w:rPr>
+        <w:t>李四</w:t>
+      </w:r>
+      <w:r>
+        <w:rPr>
+          <w:rFonts w:hint="eastAsia"/>
+        </w:rPr>
+        <w:t>”，手机号0</w:t>
+      </w:r>
+      <w:r>
+        <w:t>0001111222</w:t>
+      </w:r>
+      <w:r>
+        <w:rPr>
+          <w:rFonts w:hint="eastAsia"/>
+        </w:rPr>
+        <w:t>，密码2</w:t>
+      </w:r>
+      <w:r>
+        <w:t>0482048</w:t>
+      </w:r>
+      <w:r>
+        <w:rPr>
+          <w:rFonts w:hint="eastAsia"/>
+        </w:rPr>
+        <w:t>，地址“紫荆8</w:t>
+      </w:r>
+      <w:r>
+        <w:t>#110B</w:t>
+      </w:r>
+      <w:r>
+        <w:rPr>
+          <w:rFonts w:hint="eastAsia"/>
+        </w:rPr>
+        <w:t>”</w:t>
       </w:r>
     </w:p>
     <w:p>
@@ -755,1228 +834,145 @@
         <w:rPr>
           <w:rFonts w:hint="eastAsia"/>
         </w:rPr>
-        <w:t>1</w:t>
-      </w:r>
-      <w:r>
-        <w:t>.</w:t>
-      </w:r>
-      <w:r>
-        <w:rPr>
-          <w:rFonts w:ascii="Courier New" w:hAnsi="Courier New" w:cs="Courier New"/>
-          <w:color w:val="000000"/>
-          <w:kern w:val="0"/>
-          <w:sz w:val="20"/>
-          <w:szCs w:val="20"/>
-        </w:rPr>
-        <w:tab/>
-      </w:r>
-      <w:r>
-        <w:rPr>
-          <w:rFonts w:ascii="Courier New" w:hAnsi="Courier New" w:cs="Courier New"/>
-          <w:color w:val="000000"/>
-          <w:kern w:val="0"/>
-          <w:sz w:val="20"/>
-          <w:szCs w:val="20"/>
-        </w:rPr>
-        <w:tab/>
-      </w:r>
-      <w:r>
-        <w:rPr>
-          <w:rFonts w:ascii="Courier New" w:hAnsi="Courier New" w:cs="Courier New"/>
-          <w:color w:val="3F7F5F"/>
-          <w:kern w:val="0"/>
-          <w:sz w:val="20"/>
-          <w:szCs w:val="20"/>
-        </w:rPr>
-        <w:t>/*</w:t>
+        <w:t xml:space="preserve">指令字符为： </w:t>
       </w:r>
     </w:p>
     <w:p>
-      <w:pPr>
-        <w:autoSpaceDE w:val="0"/>
-        <w:autoSpaceDN w:val="0"/>
-        <w:adjustRightInd w:val="0"/>
-        <w:jc w:val="left"/>
-        <w:rPr>
-          <w:rFonts w:ascii="Courier New" w:hAnsi="Courier New" w:cs="Courier New"/>
-          <w:kern w:val="0"/>
-          <w:sz w:val="20"/>
-          <w:szCs w:val="20"/>
-        </w:rPr>
-      </w:pPr>
-      <w:r>
-        <w:rPr>
-          <w:rFonts w:ascii="Courier New" w:hAnsi="Courier New" w:cs="Courier New"/>
-          <w:color w:val="3F7F5F"/>
-          <w:kern w:val="0"/>
-          <w:sz w:val="20"/>
-          <w:szCs w:val="20"/>
-        </w:rPr>
-        <w:tab/>
-      </w:r>
-      <w:r>
-        <w:rPr>
-          <w:rFonts w:ascii="Courier New" w:hAnsi="Courier New" w:cs="Courier New"/>
-          <w:color w:val="3F7F5F"/>
-          <w:kern w:val="0"/>
-          <w:sz w:val="20"/>
-          <w:szCs w:val="20"/>
-        </w:rPr>
-        <w:tab/>
-        <w:t xml:space="preserve"> * </w:t>
-      </w:r>
-      <w:r>
-        <w:rPr>
-          <w:rFonts w:ascii="Courier New" w:hAnsi="Courier New" w:cs="Courier New"/>
-          <w:color w:val="3F7F5F"/>
-          <w:kern w:val="0"/>
-          <w:sz w:val="20"/>
-          <w:szCs w:val="20"/>
-        </w:rPr>
-        <w:t>登录</w:t>
-      </w:r>
-      <w:r>
-        <w:rPr>
-          <w:rFonts w:ascii="Courier New" w:hAnsi="Courier New" w:cs="Courier New"/>
-          <w:color w:val="3F7F5F"/>
-          <w:kern w:val="0"/>
-          <w:sz w:val="20"/>
-          <w:szCs w:val="20"/>
-        </w:rPr>
-        <w:t>,</w:t>
-      </w:r>
-      <w:r>
-        <w:rPr>
-          <w:rFonts w:ascii="Courier New" w:hAnsi="Courier New" w:cs="Courier New"/>
-          <w:color w:val="3F7F5F"/>
-          <w:kern w:val="0"/>
-          <w:sz w:val="20"/>
-          <w:szCs w:val="20"/>
-        </w:rPr>
-        <w:t>若成功则进入任务页面</w:t>
-      </w:r>
-      <w:r>
-        <w:rPr>
-          <w:rFonts w:ascii="Courier New" w:hAnsi="Courier New" w:cs="Courier New"/>
-          <w:color w:val="3F7F5F"/>
-          <w:kern w:val="0"/>
-          <w:sz w:val="20"/>
-          <w:szCs w:val="20"/>
-        </w:rPr>
-        <w:t xml:space="preserve"> </w:t>
-      </w:r>
-      <w:r>
-        <w:rPr>
-          <w:rFonts w:ascii="Courier New" w:hAnsi="Courier New" w:cs="Courier New"/>
-          <w:color w:val="3F7F5F"/>
-          <w:kern w:val="0"/>
-          <w:sz w:val="20"/>
-          <w:szCs w:val="20"/>
-        </w:rPr>
-        <w:t>发送用户名和密码</w:t>
-      </w:r>
-      <w:r>
-        <w:rPr>
-          <w:rFonts w:ascii="Courier New" w:hAnsi="Courier New" w:cs="Courier New"/>
-          <w:color w:val="3F7F5F"/>
-          <w:kern w:val="0"/>
-          <w:sz w:val="20"/>
-          <w:szCs w:val="20"/>
-        </w:rPr>
-        <w:t xml:space="preserve"> </w:t>
+      <w:r>
+        <w:rPr>
+          <w:rFonts w:hint="eastAsia"/>
+        </w:rPr>
+        <w:t>&amp;</w:t>
+      </w:r>
+      <w:r>
+        <w:t>00</w:t>
+      </w:r>
+      <w:r>
+        <w:rPr>
+          <w:rFonts w:hint="eastAsia"/>
+        </w:rPr>
+        <w:t>&amp;</w:t>
+      </w:r>
+      <w:r>
+        <w:t>00</w:t>
+      </w:r>
+      <w:bookmarkStart w:id="0" w:name="_GoBack"/>
+      <w:bookmarkEnd w:id="0"/>
+      <w:r>
+        <w:rPr>
+          <w:rFonts w:hint="eastAsia"/>
+        </w:rPr>
+        <w:t>李四</w:t>
+      </w:r>
+      <w:r>
+        <w:rPr>
+          <w:rFonts w:hint="eastAsia"/>
+        </w:rPr>
+        <w:t>&amp;</w:t>
+      </w:r>
+      <w:r>
+        <w:t>01</w:t>
+      </w:r>
+      <w:r>
+        <w:rPr>
+          <w:rFonts w:hint="eastAsia"/>
+        </w:rPr>
+        <w:t>2</w:t>
+      </w:r>
+      <w:r>
+        <w:t>0482048</w:t>
+      </w:r>
+      <w:r>
+        <w:rPr>
+          <w:rFonts w:hint="eastAsia"/>
+        </w:rPr>
+        <w:t>&amp;</w:t>
+      </w:r>
+      <w:r>
+        <w:t>02</w:t>
+      </w:r>
+      <w:r>
+        <w:rPr>
+          <w:rFonts w:hint="eastAsia"/>
+        </w:rPr>
+        <w:t>0</w:t>
+      </w:r>
+      <w:r>
+        <w:t>000111122</w:t>
+      </w:r>
+      <w:r>
+        <w:t>2&amp;03lisi15@mails.tsinghua.edu.cn</w:t>
+      </w:r>
+      <w:r>
+        <w:rPr>
+          <w:rFonts w:hint="eastAsia"/>
+        </w:rPr>
+        <w:t>&amp;</w:t>
+      </w:r>
+      <w:r>
+        <w:t>04</w:t>
+      </w:r>
+      <w:r>
+        <w:rPr>
+          <w:rFonts w:hint="eastAsia"/>
+        </w:rPr>
+        <w:t>紫荆8</w:t>
+      </w:r>
+      <w:r>
+        <w:t>#110B</w:t>
+      </w:r>
+      <w:r>
+        <w:t>...</w:t>
       </w:r>
     </w:p>
     <w:p>
-      <w:pPr>
-        <w:autoSpaceDE w:val="0"/>
-        <w:autoSpaceDN w:val="0"/>
-        <w:adjustRightInd w:val="0"/>
-        <w:jc w:val="left"/>
-        <w:rPr>
-          <w:rFonts w:ascii="Courier New" w:hAnsi="Courier New" w:cs="Courier New"/>
-          <w:kern w:val="0"/>
-          <w:sz w:val="20"/>
-          <w:szCs w:val="20"/>
-        </w:rPr>
-      </w:pPr>
-      <w:r>
-        <w:rPr>
-          <w:rFonts w:ascii="Courier New" w:hAnsi="Courier New" w:cs="Courier New"/>
-          <w:color w:val="3F7F5F"/>
-          <w:kern w:val="0"/>
-          <w:sz w:val="20"/>
-          <w:szCs w:val="20"/>
-        </w:rPr>
-        <w:tab/>
-      </w:r>
-      <w:r>
-        <w:rPr>
-          <w:rFonts w:ascii="Courier New" w:hAnsi="Courier New" w:cs="Courier New"/>
-          <w:color w:val="3F7F5F"/>
-          <w:kern w:val="0"/>
-          <w:sz w:val="20"/>
-          <w:szCs w:val="20"/>
-        </w:rPr>
-        <w:tab/>
-        <w:t xml:space="preserve"> * </w:t>
-      </w:r>
-      <w:r>
-        <w:rPr>
-          <w:rFonts w:ascii="Courier New" w:hAnsi="Courier New" w:cs="Courier New"/>
-          <w:color w:val="3F7F5F"/>
-          <w:kern w:val="0"/>
-          <w:sz w:val="20"/>
-          <w:szCs w:val="20"/>
-        </w:rPr>
-        <w:t>示例：用户</w:t>
-      </w:r>
-      <w:r>
-        <w:rPr>
-          <w:rFonts w:ascii="Courier New" w:hAnsi="Courier New" w:cs="Courier New" w:hint="eastAsia"/>
-          <w:color w:val="3F7F5F"/>
-          <w:kern w:val="0"/>
-          <w:sz w:val="20"/>
-          <w:szCs w:val="20"/>
-        </w:rPr>
-        <w:t>名</w:t>
-      </w:r>
-      <w:r>
-        <w:rPr>
-          <w:rFonts w:ascii="Courier New" w:hAnsi="Courier New" w:cs="Courier New"/>
-          <w:color w:val="3F7F5F"/>
-          <w:kern w:val="0"/>
-          <w:sz w:val="20"/>
-          <w:szCs w:val="20"/>
-        </w:rPr>
-        <w:t>“</w:t>
-      </w:r>
-      <w:r>
-        <w:rPr>
-          <w:rFonts w:ascii="Courier New" w:hAnsi="Courier New" w:cs="Courier New"/>
-          <w:color w:val="3F7F5F"/>
-          <w:kern w:val="0"/>
-          <w:sz w:val="20"/>
-          <w:szCs w:val="20"/>
-        </w:rPr>
-        <w:t>李四</w:t>
-      </w:r>
-      <w:r>
-        <w:rPr>
-          <w:rFonts w:ascii="Courier New" w:hAnsi="Courier New" w:cs="Courier New"/>
-          <w:color w:val="3F7F5F"/>
-          <w:kern w:val="0"/>
-          <w:sz w:val="20"/>
-          <w:szCs w:val="20"/>
-        </w:rPr>
-        <w:t>”</w:t>
-      </w:r>
-      <w:r>
-        <w:rPr>
-          <w:rFonts w:ascii="Courier New" w:hAnsi="Courier New" w:cs="Courier New"/>
-          <w:color w:val="3F7F5F"/>
-          <w:kern w:val="0"/>
-          <w:sz w:val="20"/>
-          <w:szCs w:val="20"/>
-        </w:rPr>
-        <w:t>登录，密码</w:t>
-      </w:r>
-      <w:r>
-        <w:rPr>
-          <w:rFonts w:ascii="Courier New" w:hAnsi="Courier New" w:cs="Courier New"/>
-          <w:color w:val="3F7F5F"/>
-          <w:kern w:val="0"/>
-          <w:sz w:val="20"/>
-          <w:szCs w:val="20"/>
-        </w:rPr>
-        <w:t>20482048</w:t>
-      </w:r>
-      <w:r>
-        <w:rPr>
-          <w:rFonts w:ascii="Courier New" w:hAnsi="Courier New" w:cs="Courier New"/>
-          <w:color w:val="3F7F5F"/>
-          <w:kern w:val="0"/>
-          <w:sz w:val="20"/>
-          <w:szCs w:val="20"/>
-        </w:rPr>
-        <w:t>；发送字符</w:t>
-      </w:r>
-      <w:r>
-        <w:rPr>
-          <w:rFonts w:ascii="Courier New" w:hAnsi="Courier New" w:cs="Courier New"/>
-          <w:color w:val="3F7F5F"/>
-          <w:kern w:val="0"/>
-          <w:sz w:val="20"/>
-          <w:szCs w:val="20"/>
-        </w:rPr>
-        <w:t xml:space="preserve">     &amp;01&amp;</w:t>
-      </w:r>
-      <w:r>
-        <w:rPr>
-          <w:rFonts w:ascii="Courier New" w:hAnsi="Courier New" w:cs="Courier New"/>
-          <w:color w:val="3F7F5F"/>
-          <w:kern w:val="0"/>
-          <w:sz w:val="20"/>
-          <w:szCs w:val="20"/>
-        </w:rPr>
-        <w:t>李四</w:t>
-      </w:r>
-      <w:r>
-        <w:rPr>
-          <w:rFonts w:ascii="Courier New" w:hAnsi="Courier New" w:cs="Courier New"/>
-          <w:color w:val="3F7F5F"/>
-          <w:kern w:val="0"/>
-          <w:sz w:val="20"/>
-          <w:szCs w:val="20"/>
-        </w:rPr>
-        <w:t>&amp;20482048</w:t>
+      <w:r>
+        <w:rPr>
+          <w:rFonts w:hint="eastAsia"/>
+        </w:rPr>
+        <w:t>中间无空格</w:t>
       </w:r>
     </w:p>
+    <w:p/>
     <w:p>
-      <w:pPr>
-        <w:autoSpaceDE w:val="0"/>
-        <w:autoSpaceDN w:val="0"/>
-        <w:adjustRightInd w:val="0"/>
-        <w:jc w:val="left"/>
-        <w:rPr>
-          <w:rFonts w:ascii="Courier New" w:hAnsi="Courier New" w:cs="Courier New"/>
-          <w:kern w:val="0"/>
-          <w:sz w:val="20"/>
-          <w:szCs w:val="20"/>
-        </w:rPr>
-      </w:pPr>
-      <w:r>
-        <w:rPr>
-          <w:rFonts w:ascii="Courier New" w:hAnsi="Courier New" w:cs="Courier New"/>
-          <w:color w:val="3F7F5F"/>
-          <w:kern w:val="0"/>
-          <w:sz w:val="20"/>
-          <w:szCs w:val="20"/>
-        </w:rPr>
-        <w:tab/>
-      </w:r>
-      <w:r>
-        <w:rPr>
-          <w:rFonts w:ascii="Courier New" w:hAnsi="Courier New" w:cs="Courier New"/>
-          <w:color w:val="3F7F5F"/>
-          <w:kern w:val="0"/>
-          <w:sz w:val="20"/>
-          <w:szCs w:val="20"/>
-        </w:rPr>
-        <w:tab/>
-        <w:t xml:space="preserve"> * </w:t>
-      </w:r>
-      <w:r>
-        <w:rPr>
-          <w:rFonts w:ascii="Courier New" w:hAnsi="Courier New" w:cs="Courier New"/>
-          <w:color w:val="3F7F5F"/>
-          <w:kern w:val="0"/>
-          <w:sz w:val="20"/>
-          <w:szCs w:val="20"/>
-        </w:rPr>
-        <w:t>需要服务器反馈：用户是否存在</w:t>
-      </w:r>
-      <w:r>
-        <w:rPr>
-          <w:rFonts w:ascii="Courier New" w:hAnsi="Courier New" w:cs="Courier New"/>
-          <w:color w:val="3F7F5F"/>
-          <w:kern w:val="0"/>
-          <w:sz w:val="20"/>
-          <w:szCs w:val="20"/>
-        </w:rPr>
-        <w:t>/</w:t>
-      </w:r>
-      <w:r>
-        <w:rPr>
-          <w:rFonts w:ascii="Courier New" w:hAnsi="Courier New" w:cs="Courier New"/>
-          <w:color w:val="3F7F5F"/>
-          <w:kern w:val="0"/>
-          <w:sz w:val="20"/>
-          <w:szCs w:val="20"/>
-        </w:rPr>
-        <w:t>密码是否正确</w:t>
-      </w:r>
-    </w:p>
-    <w:p>
-      <w:pPr>
-        <w:rPr>
-          <w:rFonts w:ascii="Courier New" w:hAnsi="Courier New" w:cs="Courier New"/>
-          <w:color w:val="3F7F5F"/>
-          <w:kern w:val="0"/>
-          <w:sz w:val="20"/>
-          <w:szCs w:val="20"/>
-        </w:rPr>
-      </w:pPr>
-      <w:r>
-        <w:rPr>
-          <w:rFonts w:ascii="Courier New" w:hAnsi="Courier New" w:cs="Courier New"/>
-          <w:color w:val="3F7F5F"/>
-          <w:kern w:val="0"/>
-          <w:sz w:val="20"/>
-          <w:szCs w:val="20"/>
-        </w:rPr>
-        <w:tab/>
-      </w:r>
-      <w:r>
-        <w:rPr>
-          <w:rFonts w:ascii="Courier New" w:hAnsi="Courier New" w:cs="Courier New"/>
-          <w:color w:val="3F7F5F"/>
-          <w:kern w:val="0"/>
-          <w:sz w:val="20"/>
-          <w:szCs w:val="20"/>
-        </w:rPr>
-        <w:tab/>
-        <w:t xml:space="preserve"> */</w:t>
-      </w:r>
-    </w:p>
-    <w:p>
-      <w:pPr>
-        <w:rPr>
-          <w:rFonts w:ascii="Courier New" w:hAnsi="Courier New" w:cs="Courier New"/>
-          <w:color w:val="3F7F5F"/>
-          <w:kern w:val="0"/>
-          <w:sz w:val="20"/>
-          <w:szCs w:val="20"/>
-        </w:rPr>
-      </w:pPr>
-      <w:r>
-        <w:t>2.</w:t>
-      </w:r>
-      <w:r>
-        <w:rPr>
-          <w:rFonts w:ascii="Courier New" w:hAnsi="Courier New" w:cs="Courier New"/>
-          <w:color w:val="000000"/>
-          <w:kern w:val="0"/>
-          <w:sz w:val="20"/>
-          <w:szCs w:val="20"/>
-        </w:rPr>
-        <w:tab/>
-      </w:r>
-      <w:r>
-        <w:rPr>
-          <w:rFonts w:ascii="Courier New" w:hAnsi="Courier New" w:cs="Courier New"/>
-          <w:color w:val="3F7F5F"/>
-          <w:kern w:val="0"/>
-          <w:sz w:val="20"/>
-          <w:szCs w:val="20"/>
-        </w:rPr>
-        <w:t>/*</w:t>
-      </w:r>
-    </w:p>
-    <w:p>
-      <w:pPr>
-        <w:autoSpaceDE w:val="0"/>
-        <w:autoSpaceDN w:val="0"/>
-        <w:adjustRightInd w:val="0"/>
-        <w:jc w:val="left"/>
-        <w:rPr>
-          <w:rFonts w:ascii="Courier New" w:hAnsi="Courier New" w:cs="Courier New"/>
-          <w:kern w:val="0"/>
-          <w:sz w:val="20"/>
-          <w:szCs w:val="20"/>
-        </w:rPr>
-      </w:pPr>
-      <w:r>
-        <w:rPr>
-          <w:rFonts w:ascii="Courier New" w:hAnsi="Courier New" w:cs="Courier New"/>
-          <w:color w:val="3F7F5F"/>
-          <w:kern w:val="0"/>
-          <w:sz w:val="20"/>
-          <w:szCs w:val="20"/>
-        </w:rPr>
-        <w:tab/>
-      </w:r>
-      <w:r>
-        <w:rPr>
-          <w:rFonts w:ascii="Courier New" w:hAnsi="Courier New" w:cs="Courier New"/>
-          <w:color w:val="3F7F5F"/>
-          <w:kern w:val="0"/>
-          <w:sz w:val="20"/>
-          <w:szCs w:val="20"/>
-        </w:rPr>
-        <w:tab/>
-        <w:t xml:space="preserve"> * </w:t>
-      </w:r>
-      <w:r>
-        <w:rPr>
-          <w:rFonts w:ascii="Courier New" w:hAnsi="Courier New" w:cs="Courier New"/>
-          <w:color w:val="3F7F5F"/>
-          <w:kern w:val="0"/>
-          <w:sz w:val="20"/>
-          <w:szCs w:val="20"/>
-        </w:rPr>
-        <w:t>注册</w:t>
-      </w:r>
-      <w:r>
-        <w:rPr>
-          <w:rFonts w:ascii="Courier New" w:hAnsi="Courier New" w:cs="Courier New"/>
-          <w:color w:val="3F7F5F"/>
-          <w:kern w:val="0"/>
-          <w:sz w:val="20"/>
-          <w:szCs w:val="20"/>
-        </w:rPr>
-        <w:t>,</w:t>
-      </w:r>
-      <w:r>
-        <w:rPr>
-          <w:rFonts w:ascii="Courier New" w:hAnsi="Courier New" w:cs="Courier New"/>
-          <w:color w:val="3F7F5F"/>
-          <w:kern w:val="0"/>
-          <w:sz w:val="20"/>
-          <w:szCs w:val="20"/>
-        </w:rPr>
-        <w:t>若成功则返回登录页面</w:t>
-      </w:r>
-      <w:r>
-        <w:rPr>
-          <w:rFonts w:ascii="Courier New" w:hAnsi="Courier New" w:cs="Courier New"/>
-          <w:color w:val="3F7F5F"/>
-          <w:kern w:val="0"/>
-          <w:sz w:val="20"/>
-          <w:szCs w:val="20"/>
-        </w:rPr>
-        <w:t xml:space="preserve"> </w:t>
-      </w:r>
-      <w:r>
-        <w:rPr>
-          <w:rFonts w:ascii="Courier New" w:hAnsi="Courier New" w:cs="Courier New"/>
-          <w:color w:val="3F7F5F"/>
-          <w:kern w:val="0"/>
-          <w:sz w:val="20"/>
-          <w:szCs w:val="20"/>
-        </w:rPr>
-        <w:t>发送注册信息</w:t>
-      </w:r>
-    </w:p>
-    <w:p>
-      <w:pPr>
-        <w:autoSpaceDE w:val="0"/>
-        <w:autoSpaceDN w:val="0"/>
-        <w:adjustRightInd w:val="0"/>
-        <w:jc w:val="left"/>
-        <w:rPr>
-          <w:rFonts w:ascii="Courier New" w:hAnsi="Courier New" w:cs="Courier New"/>
-          <w:kern w:val="0"/>
-          <w:sz w:val="20"/>
-          <w:szCs w:val="20"/>
-        </w:rPr>
-      </w:pPr>
-      <w:r>
-        <w:rPr>
-          <w:rFonts w:ascii="Courier New" w:hAnsi="Courier New" w:cs="Courier New"/>
-          <w:color w:val="3F7F5F"/>
-          <w:kern w:val="0"/>
-          <w:sz w:val="20"/>
-          <w:szCs w:val="20"/>
-        </w:rPr>
-        <w:tab/>
-      </w:r>
-      <w:r>
-        <w:rPr>
-          <w:rFonts w:ascii="Courier New" w:hAnsi="Courier New" w:cs="Courier New"/>
-          <w:color w:val="3F7F5F"/>
-          <w:kern w:val="0"/>
-          <w:sz w:val="20"/>
-          <w:szCs w:val="20"/>
-        </w:rPr>
-        <w:tab/>
-        <w:t xml:space="preserve"> * </w:t>
-      </w:r>
-      <w:r>
-        <w:rPr>
-          <w:rFonts w:ascii="Courier New" w:hAnsi="Courier New" w:cs="Courier New"/>
-          <w:color w:val="3F7F5F"/>
-          <w:kern w:val="0"/>
-          <w:sz w:val="20"/>
-          <w:szCs w:val="20"/>
-        </w:rPr>
-        <w:t>示例：注册用户</w:t>
-      </w:r>
-      <w:r>
-        <w:rPr>
-          <w:rFonts w:ascii="Courier New" w:hAnsi="Courier New" w:cs="Courier New" w:hint="eastAsia"/>
-          <w:color w:val="3F7F5F"/>
-          <w:kern w:val="0"/>
-          <w:sz w:val="20"/>
-          <w:szCs w:val="20"/>
-        </w:rPr>
-        <w:t>名</w:t>
-      </w:r>
-      <w:r>
-        <w:rPr>
-          <w:rFonts w:ascii="Courier New" w:hAnsi="Courier New" w:cs="Courier New"/>
-          <w:color w:val="3F7F5F"/>
-          <w:kern w:val="0"/>
-          <w:sz w:val="20"/>
-          <w:szCs w:val="20"/>
-        </w:rPr>
-        <w:t>“</w:t>
-      </w:r>
-      <w:r>
-        <w:rPr>
-          <w:rFonts w:ascii="Courier New" w:hAnsi="Courier New" w:cs="Courier New"/>
-          <w:color w:val="3F7F5F"/>
-          <w:kern w:val="0"/>
-          <w:sz w:val="20"/>
-          <w:szCs w:val="20"/>
-        </w:rPr>
-        <w:t>李四</w:t>
-      </w:r>
-      <w:r>
-        <w:rPr>
-          <w:rFonts w:ascii="Courier New" w:hAnsi="Courier New" w:cs="Courier New"/>
-          <w:color w:val="3F7F5F"/>
-          <w:kern w:val="0"/>
-          <w:sz w:val="20"/>
-          <w:szCs w:val="20"/>
-        </w:rPr>
-        <w:t>”</w:t>
-      </w:r>
-      <w:r>
-        <w:rPr>
-          <w:rFonts w:ascii="Courier New" w:hAnsi="Courier New" w:cs="Courier New"/>
-          <w:color w:val="3F7F5F"/>
-          <w:kern w:val="0"/>
-          <w:sz w:val="20"/>
-          <w:szCs w:val="20"/>
-        </w:rPr>
-        <w:t>，</w:t>
-      </w:r>
-      <w:r>
-        <w:rPr>
-          <w:rFonts w:ascii="Courier New" w:hAnsi="Courier New" w:cs="Courier New" w:hint="eastAsia"/>
-          <w:color w:val="3F7F5F"/>
-          <w:kern w:val="0"/>
-          <w:sz w:val="20"/>
-          <w:szCs w:val="20"/>
-        </w:rPr>
-        <w:t>学工号</w:t>
-      </w:r>
-      <w:r>
-        <w:rPr>
-          <w:rFonts w:ascii="Courier New" w:hAnsi="Courier New" w:cs="Courier New" w:hint="eastAsia"/>
-          <w:color w:val="3F7F5F"/>
-          <w:kern w:val="0"/>
-          <w:sz w:val="20"/>
-          <w:szCs w:val="20"/>
-        </w:rPr>
-        <w:t>2</w:t>
-      </w:r>
-      <w:r>
-        <w:rPr>
-          <w:rFonts w:ascii="Courier New" w:hAnsi="Courier New" w:cs="Courier New"/>
-          <w:color w:val="3F7F5F"/>
-          <w:kern w:val="0"/>
-          <w:sz w:val="20"/>
-          <w:szCs w:val="20"/>
-        </w:rPr>
-        <w:t>015000123</w:t>
-      </w:r>
-      <w:r>
-        <w:rPr>
-          <w:rFonts w:ascii="Courier New" w:hAnsi="Courier New" w:cs="Courier New" w:hint="eastAsia"/>
-          <w:color w:val="3F7F5F"/>
-          <w:kern w:val="0"/>
-          <w:sz w:val="20"/>
-          <w:szCs w:val="20"/>
-        </w:rPr>
-        <w:t>，邮箱</w:t>
-      </w:r>
-      <w:r>
-        <w:rPr>
-          <w:rFonts w:ascii="Courier New" w:hAnsi="Courier New" w:cs="Courier New" w:hint="eastAsia"/>
-          <w:color w:val="3F7F5F"/>
-          <w:kern w:val="0"/>
-          <w:sz w:val="20"/>
-          <w:szCs w:val="20"/>
-        </w:rPr>
-        <w:t>sss</w:t>
-      </w:r>
-      <w:r>
-        <w:rPr>
-          <w:rFonts w:ascii="Courier New" w:hAnsi="Courier New" w:cs="Courier New"/>
-          <w:color w:val="3F7F5F"/>
-          <w:kern w:val="0"/>
-          <w:sz w:val="20"/>
-          <w:szCs w:val="20"/>
-        </w:rPr>
-        <w:t>@tsinghua.educn</w:t>
-      </w:r>
-      <w:r>
-        <w:rPr>
-          <w:rFonts w:ascii="Courier New" w:hAnsi="Courier New" w:cs="Courier New" w:hint="eastAsia"/>
-          <w:color w:val="3F7F5F"/>
-          <w:kern w:val="0"/>
-          <w:sz w:val="20"/>
-          <w:szCs w:val="20"/>
-        </w:rPr>
-        <w:t>，</w:t>
-      </w:r>
-      <w:r>
-        <w:rPr>
-          <w:rFonts w:ascii="Courier New" w:hAnsi="Courier New" w:cs="Courier New"/>
-          <w:color w:val="3F7F5F"/>
-          <w:kern w:val="0"/>
-          <w:sz w:val="20"/>
-          <w:szCs w:val="20"/>
-        </w:rPr>
-        <w:t>手机号</w:t>
-      </w:r>
-      <w:r>
-        <w:rPr>
-          <w:rFonts w:ascii="Courier New" w:hAnsi="Courier New" w:cs="Courier New"/>
-          <w:color w:val="3F7F5F"/>
-          <w:kern w:val="0"/>
-          <w:sz w:val="20"/>
-          <w:szCs w:val="20"/>
-        </w:rPr>
-        <w:t>00001111222</w:t>
-      </w:r>
-      <w:r>
-        <w:rPr>
-          <w:rFonts w:ascii="Courier New" w:hAnsi="Courier New" w:cs="Courier New"/>
-          <w:color w:val="3F7F5F"/>
-          <w:kern w:val="0"/>
-          <w:sz w:val="20"/>
-          <w:szCs w:val="20"/>
-        </w:rPr>
-        <w:t>，</w:t>
-      </w:r>
-      <w:r>
-        <w:rPr>
-          <w:rFonts w:ascii="Courier New" w:hAnsi="Courier New" w:cs="Courier New" w:hint="eastAsia"/>
-          <w:color w:val="3F7F5F"/>
-          <w:kern w:val="0"/>
-          <w:sz w:val="20"/>
-          <w:szCs w:val="20"/>
-        </w:rPr>
-        <w:t>姓名</w:t>
-      </w:r>
-      <w:r>
-        <w:rPr>
-          <w:rFonts w:ascii="Courier New" w:hAnsi="Courier New" w:cs="Courier New" w:hint="eastAsia"/>
-          <w:color w:val="3F7F5F"/>
-          <w:kern w:val="0"/>
-          <w:sz w:val="20"/>
-          <w:szCs w:val="20"/>
-        </w:rPr>
-        <w:t xml:space="preserve"> </w:t>
-      </w:r>
-      <w:r>
-        <w:rPr>
-          <w:rFonts w:ascii="Courier New" w:hAnsi="Courier New" w:cs="Courier New" w:hint="eastAsia"/>
-          <w:color w:val="3F7F5F"/>
-          <w:kern w:val="0"/>
-          <w:sz w:val="20"/>
-          <w:szCs w:val="20"/>
-        </w:rPr>
-        <w:t>李思思，</w:t>
-      </w:r>
-      <w:r>
-        <w:rPr>
-          <w:rFonts w:ascii="Courier New" w:hAnsi="Courier New" w:cs="Courier New"/>
-          <w:color w:val="3F7F5F"/>
-          <w:kern w:val="0"/>
-          <w:sz w:val="20"/>
-          <w:szCs w:val="20"/>
-        </w:rPr>
-        <w:t>密码</w:t>
-      </w:r>
-      <w:r>
-        <w:rPr>
-          <w:rFonts w:ascii="Courier New" w:hAnsi="Courier New" w:cs="Courier New"/>
-          <w:color w:val="3F7F5F"/>
-          <w:kern w:val="0"/>
-          <w:sz w:val="20"/>
-          <w:szCs w:val="20"/>
-        </w:rPr>
-        <w:t>20482048</w:t>
-      </w:r>
-      <w:r>
-        <w:rPr>
-          <w:rFonts w:ascii="Courier New" w:hAnsi="Courier New" w:cs="Courier New"/>
-          <w:color w:val="3F7F5F"/>
-          <w:kern w:val="0"/>
-          <w:sz w:val="20"/>
-          <w:szCs w:val="20"/>
-        </w:rPr>
-        <w:t>，地址</w:t>
-      </w:r>
-      <w:r>
-        <w:rPr>
-          <w:rFonts w:ascii="Courier New" w:hAnsi="Courier New" w:cs="Courier New" w:hint="eastAsia"/>
-          <w:color w:val="3F7F5F"/>
-          <w:kern w:val="0"/>
-          <w:sz w:val="20"/>
-          <w:szCs w:val="20"/>
-        </w:rPr>
-        <w:t xml:space="preserve"> </w:t>
-      </w:r>
-      <w:r>
-        <w:rPr>
-          <w:rFonts w:ascii="Courier New" w:hAnsi="Courier New" w:cs="Courier New"/>
-          <w:color w:val="3F7F5F"/>
-          <w:kern w:val="0"/>
-          <w:sz w:val="20"/>
-          <w:szCs w:val="20"/>
-        </w:rPr>
-        <w:t>紫荆</w:t>
-      </w:r>
-      <w:r>
-        <w:rPr>
-          <w:rFonts w:ascii="Courier New" w:hAnsi="Courier New" w:cs="Courier New"/>
-          <w:color w:val="3F7F5F"/>
-          <w:kern w:val="0"/>
-          <w:sz w:val="20"/>
-          <w:szCs w:val="20"/>
-        </w:rPr>
-        <w:t xml:space="preserve">8#110B </w:t>
-      </w:r>
-      <w:r>
-        <w:rPr>
-          <w:rFonts w:ascii="Courier New" w:hAnsi="Courier New" w:cs="Courier New" w:hint="eastAsia"/>
-          <w:color w:val="3F7F5F"/>
-          <w:kern w:val="0"/>
-          <w:sz w:val="20"/>
-          <w:szCs w:val="20"/>
-        </w:rPr>
-        <w:t>，院系信息</w:t>
-      </w:r>
-      <w:r>
-        <w:rPr>
-          <w:rFonts w:ascii="Courier New" w:hAnsi="Courier New" w:cs="Courier New" w:hint="eastAsia"/>
-          <w:color w:val="3F7F5F"/>
-          <w:kern w:val="0"/>
-          <w:sz w:val="20"/>
-          <w:szCs w:val="20"/>
-        </w:rPr>
-        <w:t xml:space="preserve"> </w:t>
-      </w:r>
-      <w:r>
-        <w:rPr>
-          <w:rFonts w:ascii="Courier New" w:hAnsi="Courier New" w:cs="Courier New" w:hint="eastAsia"/>
-          <w:color w:val="3F7F5F"/>
-          <w:kern w:val="0"/>
-          <w:sz w:val="20"/>
-          <w:szCs w:val="20"/>
-        </w:rPr>
-        <w:t>呵呵系，地址</w:t>
-      </w:r>
-      <w:r>
-        <w:rPr>
-          <w:rFonts w:ascii="Courier New" w:hAnsi="Courier New" w:cs="Courier New" w:hint="eastAsia"/>
-          <w:color w:val="3F7F5F"/>
-          <w:kern w:val="0"/>
-          <w:sz w:val="20"/>
-          <w:szCs w:val="20"/>
-        </w:rPr>
-        <w:t>2</w:t>
-      </w:r>
-      <w:r>
-        <w:rPr>
-          <w:rFonts w:ascii="Courier New" w:hAnsi="Courier New" w:cs="Courier New"/>
-          <w:color w:val="3F7F5F"/>
-          <w:kern w:val="0"/>
-          <w:sz w:val="20"/>
-          <w:szCs w:val="20"/>
-        </w:rPr>
-        <w:t xml:space="preserve"> </w:t>
-      </w:r>
-      <w:r>
-        <w:rPr>
-          <w:rFonts w:ascii="Courier New" w:hAnsi="Courier New" w:cs="Courier New"/>
-          <w:color w:val="3F7F5F"/>
-          <w:kern w:val="0"/>
-          <w:sz w:val="20"/>
-          <w:szCs w:val="20"/>
-        </w:rPr>
-        <w:t>紫荆</w:t>
-      </w:r>
-      <w:r>
-        <w:rPr>
-          <w:rFonts w:ascii="Courier New" w:hAnsi="Courier New" w:cs="Courier New"/>
-          <w:color w:val="3F7F5F"/>
-          <w:kern w:val="0"/>
-          <w:sz w:val="20"/>
-          <w:szCs w:val="20"/>
-        </w:rPr>
-        <w:t xml:space="preserve">8#120B </w:t>
-      </w:r>
-    </w:p>
-    <w:p>
-      <w:pPr>
-        <w:autoSpaceDE w:val="0"/>
-        <w:autoSpaceDN w:val="0"/>
-        <w:adjustRightInd w:val="0"/>
-        <w:jc w:val="left"/>
-        <w:rPr>
-          <w:rFonts w:ascii="Courier New" w:hAnsi="Courier New" w:cs="Courier New"/>
-          <w:color w:val="3F7F5F"/>
-          <w:kern w:val="0"/>
-          <w:sz w:val="20"/>
-          <w:szCs w:val="20"/>
-        </w:rPr>
-      </w:pPr>
-      <w:r>
-        <w:rPr>
-          <w:rFonts w:ascii="Courier New" w:hAnsi="Courier New" w:cs="Courier New"/>
-          <w:color w:val="3F7F5F"/>
-          <w:kern w:val="0"/>
-          <w:sz w:val="20"/>
-          <w:szCs w:val="20"/>
-        </w:rPr>
-        <w:tab/>
-      </w:r>
-      <w:r>
-        <w:rPr>
-          <w:rFonts w:ascii="Courier New" w:hAnsi="Courier New" w:cs="Courier New"/>
-          <w:color w:val="3F7F5F"/>
-          <w:kern w:val="0"/>
-          <w:sz w:val="20"/>
-          <w:szCs w:val="20"/>
-        </w:rPr>
-        <w:tab/>
-        <w:t xml:space="preserve"> * </w:t>
-      </w:r>
-      <w:r>
-        <w:rPr>
-          <w:rFonts w:ascii="Courier New" w:hAnsi="Courier New" w:cs="Courier New"/>
-          <w:color w:val="3F7F5F"/>
-          <w:kern w:val="0"/>
-          <w:sz w:val="20"/>
-          <w:szCs w:val="20"/>
-        </w:rPr>
-        <w:t>发送字符</w:t>
-      </w:r>
-      <w:r>
-        <w:rPr>
-          <w:rFonts w:ascii="Courier New" w:hAnsi="Courier New" w:cs="Courier New"/>
-          <w:color w:val="3F7F5F"/>
-          <w:kern w:val="0"/>
-          <w:sz w:val="20"/>
-          <w:szCs w:val="20"/>
-        </w:rPr>
-        <w:t xml:space="preserve">     &amp;00&amp;00</w:t>
-      </w:r>
-      <w:r>
-        <w:rPr>
-          <w:rFonts w:ascii="Courier New" w:hAnsi="Courier New" w:cs="Courier New"/>
-          <w:color w:val="3F7F5F"/>
-          <w:kern w:val="0"/>
-          <w:sz w:val="20"/>
-          <w:szCs w:val="20"/>
-        </w:rPr>
-        <w:t>李四</w:t>
-      </w:r>
-      <w:r>
-        <w:rPr>
-          <w:rFonts w:ascii="Courier New" w:hAnsi="Courier New" w:cs="Courier New" w:hint="eastAsia"/>
-          <w:color w:val="3F7F5F"/>
-          <w:kern w:val="0"/>
-          <w:sz w:val="20"/>
-          <w:szCs w:val="20"/>
+      <w:r>
+        <w:rPr>
+          <w:rFonts w:hint="eastAsia"/>
+        </w:rPr>
+        <w:t>登录用户，用户名z</w:t>
+      </w:r>
+      <w:r>
+        <w:t>hd15</w:t>
+      </w:r>
+      <w:r>
+        <w:rPr>
+          <w:rFonts w:hint="eastAsia"/>
+        </w:rPr>
+        <w:t>，登录时发送</w:t>
+      </w:r>
+      <w:r>
+        <w:rPr>
+          <w:rFonts w:hint="eastAsia"/>
         </w:rPr>
         <w:t>&amp;</w:t>
       </w:r>
       <w:r>
-        <w:rPr>
-          <w:rFonts w:ascii="Courier New" w:hAnsi="Courier New" w:cs="Courier New"/>
-          <w:color w:val="3F7F5F"/>
-          <w:kern w:val="0"/>
-          <w:sz w:val="20"/>
-          <w:szCs w:val="20"/>
-        </w:rPr>
-        <w:t>06</w:t>
-      </w:r>
-      <w:r>
-        <w:rPr>
-          <w:rFonts w:ascii="Courier New" w:hAnsi="Courier New" w:cs="Courier New" w:hint="eastAsia"/>
-          <w:color w:val="3F7F5F"/>
-          <w:kern w:val="0"/>
-          <w:sz w:val="20"/>
-          <w:szCs w:val="20"/>
-        </w:rPr>
-        <w:t>2</w:t>
-      </w:r>
-      <w:r>
-        <w:rPr>
-          <w:rFonts w:ascii="Courier New" w:hAnsi="Courier New" w:cs="Courier New"/>
-          <w:color w:val="3F7F5F"/>
-          <w:kern w:val="0"/>
-          <w:sz w:val="20"/>
-          <w:szCs w:val="20"/>
-        </w:rPr>
-        <w:t>015000123</w:t>
-      </w:r>
-      <w:r>
-        <w:rPr>
-          <w:rFonts w:ascii="Courier New" w:hAnsi="Courier New" w:cs="Courier New" w:hint="eastAsia"/>
-          <w:color w:val="3F7F5F"/>
-          <w:kern w:val="0"/>
-          <w:sz w:val="20"/>
-          <w:szCs w:val="20"/>
-        </w:rPr>
-        <w:t>&amp;</w:t>
-      </w:r>
-      <w:r>
-        <w:rPr>
-          <w:rFonts w:ascii="Courier New" w:hAnsi="Courier New" w:cs="Courier New"/>
-          <w:color w:val="3F7F5F"/>
-          <w:kern w:val="0"/>
-          <w:sz w:val="20"/>
-          <w:szCs w:val="20"/>
-        </w:rPr>
-        <w:t>03</w:t>
-      </w:r>
-      <w:r>
-        <w:rPr>
-          <w:rFonts w:ascii="Courier New" w:hAnsi="Courier New" w:cs="Courier New" w:hint="eastAsia"/>
-          <w:color w:val="3F7F5F"/>
-          <w:kern w:val="0"/>
-          <w:sz w:val="20"/>
-          <w:szCs w:val="20"/>
-        </w:rPr>
-        <w:t>sss</w:t>
-      </w:r>
-      <w:r>
-        <w:rPr>
-          <w:rFonts w:ascii="Courier New" w:hAnsi="Courier New" w:cs="Courier New"/>
-          <w:color w:val="3F7F5F"/>
-          <w:kern w:val="0"/>
-          <w:sz w:val="20"/>
-          <w:szCs w:val="20"/>
-        </w:rPr>
-        <w:t>@tsinghua.educn</w:t>
-      </w:r>
-      <w:r>
-        <w:rPr>
-          <w:rFonts w:ascii="Courier New" w:hAnsi="Courier New" w:cs="Courier New"/>
-          <w:color w:val="3F7F5F"/>
-          <w:kern w:val="0"/>
-          <w:sz w:val="20"/>
-          <w:szCs w:val="20"/>
-        </w:rPr>
-        <w:t>&amp;020000111122</w:t>
-      </w:r>
-      <w:r>
-        <w:rPr>
-          <w:rFonts w:ascii="Courier New" w:hAnsi="Courier New" w:cs="Courier New" w:hint="eastAsia"/>
-          <w:color w:val="3F7F5F"/>
-          <w:kern w:val="0"/>
-          <w:sz w:val="20"/>
-          <w:szCs w:val="20"/>
-        </w:rPr>
-        <w:t>&amp;</w:t>
-      </w:r>
-      <w:r>
-        <w:rPr>
-          <w:rFonts w:ascii="Courier New" w:hAnsi="Courier New" w:cs="Courier New"/>
-          <w:color w:val="3F7F5F"/>
-          <w:kern w:val="0"/>
-          <w:sz w:val="20"/>
-          <w:szCs w:val="20"/>
-        </w:rPr>
-        <w:t>05</w:t>
-      </w:r>
-      <w:r>
-        <w:rPr>
-          <w:rFonts w:ascii="Courier New" w:hAnsi="Courier New" w:cs="Courier New" w:hint="eastAsia"/>
-          <w:color w:val="3F7F5F"/>
-          <w:kern w:val="0"/>
-          <w:sz w:val="20"/>
-          <w:szCs w:val="20"/>
-        </w:rPr>
-        <w:t>李思思</w:t>
-      </w:r>
-      <w:r>
-        <w:rPr>
-          <w:rFonts w:ascii="Courier New" w:hAnsi="Courier New" w:cs="Courier New"/>
-          <w:color w:val="3F7F5F"/>
-          <w:kern w:val="0"/>
-          <w:sz w:val="20"/>
-          <w:szCs w:val="20"/>
-        </w:rPr>
-        <w:t>&amp;0120482048&amp;04</w:t>
-      </w:r>
-      <w:r>
-        <w:rPr>
-          <w:rFonts w:ascii="Courier New" w:hAnsi="Courier New" w:cs="Courier New"/>
-          <w:color w:val="3F7F5F"/>
-          <w:kern w:val="0"/>
-          <w:sz w:val="20"/>
-          <w:szCs w:val="20"/>
-        </w:rPr>
-        <w:t>紫荆</w:t>
-      </w:r>
-      <w:r>
-        <w:rPr>
-          <w:rFonts w:ascii="Courier New" w:hAnsi="Courier New" w:cs="Courier New"/>
-          <w:color w:val="3F7F5F"/>
-          <w:kern w:val="0"/>
-          <w:sz w:val="20"/>
-          <w:szCs w:val="20"/>
-        </w:rPr>
-        <w:t>8#110B</w:t>
-      </w:r>
-      <w:r>
-        <w:rPr>
-          <w:rFonts w:ascii="Courier New" w:hAnsi="Courier New" w:cs="Courier New" w:hint="eastAsia"/>
-          <w:color w:val="3F7F5F"/>
-          <w:kern w:val="0"/>
-          <w:sz w:val="20"/>
-          <w:szCs w:val="20"/>
-        </w:rPr>
-        <w:t>&amp;</w:t>
-      </w:r>
-      <w:r>
-        <w:rPr>
-          <w:rFonts w:ascii="Courier New" w:hAnsi="Courier New" w:cs="Courier New"/>
-          <w:color w:val="3F7F5F"/>
-          <w:kern w:val="0"/>
-          <w:sz w:val="20"/>
-          <w:szCs w:val="20"/>
-        </w:rPr>
-        <w:t>07</w:t>
-      </w:r>
-      <w:r>
-        <w:rPr>
-          <w:rFonts w:ascii="Courier New" w:hAnsi="Courier New" w:cs="Courier New" w:hint="eastAsia"/>
-          <w:color w:val="3F7F5F"/>
-          <w:kern w:val="0"/>
-          <w:sz w:val="20"/>
-          <w:szCs w:val="20"/>
-        </w:rPr>
-        <w:t>呵呵系</w:t>
-      </w:r>
-      <w:r>
-        <w:rPr>
-          <w:rFonts w:ascii="Courier New" w:hAnsi="Courier New" w:cs="Courier New" w:hint="eastAsia"/>
-          <w:color w:val="3F7F5F"/>
-          <w:kern w:val="0"/>
-          <w:sz w:val="20"/>
-          <w:szCs w:val="20"/>
-        </w:rPr>
-        <w:t>&amp;</w:t>
-      </w:r>
-      <w:r>
-        <w:rPr>
-          <w:rFonts w:ascii="Courier New" w:hAnsi="Courier New" w:cs="Courier New"/>
-          <w:color w:val="3F7F5F"/>
-          <w:kern w:val="0"/>
-          <w:sz w:val="20"/>
-          <w:szCs w:val="20"/>
-        </w:rPr>
-        <w:t>08</w:t>
-      </w:r>
-      <w:r>
-        <w:rPr>
-          <w:rFonts w:ascii="Courier New" w:hAnsi="Courier New" w:cs="Courier New"/>
-          <w:color w:val="3F7F5F"/>
-          <w:kern w:val="0"/>
-          <w:sz w:val="20"/>
-          <w:szCs w:val="20"/>
-        </w:rPr>
-        <w:t>紫荆</w:t>
-      </w:r>
-      <w:r>
-        <w:rPr>
-          <w:rFonts w:ascii="Courier New" w:hAnsi="Courier New" w:cs="Courier New"/>
-          <w:color w:val="3F7F5F"/>
-          <w:kern w:val="0"/>
-          <w:sz w:val="20"/>
-          <w:szCs w:val="20"/>
-        </w:rPr>
-        <w:t>8#120B</w:t>
-      </w:r>
-    </w:p>
-    <w:p>
-      <w:pPr>
-        <w:autoSpaceDE w:val="0"/>
-        <w:autoSpaceDN w:val="0"/>
-        <w:adjustRightInd w:val="0"/>
-        <w:jc w:val="left"/>
-        <w:rPr>
-          <w:rFonts w:ascii="Courier New" w:hAnsi="Courier New" w:cs="Courier New"/>
-          <w:kern w:val="0"/>
-          <w:sz w:val="20"/>
-          <w:szCs w:val="20"/>
-        </w:rPr>
-      </w:pPr>
-    </w:p>
-    <w:p>
-      <w:pPr>
-        <w:autoSpaceDE w:val="0"/>
-        <w:autoSpaceDN w:val="0"/>
-        <w:adjustRightInd w:val="0"/>
-        <w:jc w:val="left"/>
-        <w:rPr>
-          <w:rFonts w:ascii="Courier New" w:hAnsi="Courier New" w:cs="Courier New"/>
-          <w:kern w:val="0"/>
-          <w:sz w:val="20"/>
-          <w:szCs w:val="20"/>
-        </w:rPr>
-      </w:pPr>
-      <w:r>
-        <w:rPr>
-          <w:rFonts w:ascii="Courier New" w:hAnsi="Courier New" w:cs="Courier New"/>
-          <w:color w:val="3F7F5F"/>
-          <w:kern w:val="0"/>
-          <w:sz w:val="20"/>
-          <w:szCs w:val="20"/>
-        </w:rPr>
-        <w:tab/>
-      </w:r>
-      <w:r>
-        <w:rPr>
-          <w:rFonts w:ascii="Courier New" w:hAnsi="Courier New" w:cs="Courier New"/>
-          <w:color w:val="3F7F5F"/>
-          <w:kern w:val="0"/>
-          <w:sz w:val="20"/>
-          <w:szCs w:val="20"/>
-        </w:rPr>
-        <w:tab/>
-        <w:t xml:space="preserve"> * </w:t>
-      </w:r>
-      <w:r>
-        <w:rPr>
-          <w:rFonts w:ascii="Courier New" w:hAnsi="Courier New" w:cs="Courier New"/>
-          <w:color w:val="3F7F5F"/>
-          <w:kern w:val="0"/>
-          <w:sz w:val="20"/>
-          <w:szCs w:val="20"/>
-        </w:rPr>
-        <w:t>需要服务器反馈：用户是否已经存在，即是否成功注册</w:t>
-      </w:r>
-    </w:p>
-    <w:p>
-      <w:pPr>
-        <w:rPr>
-          <w:rFonts w:ascii="Courier New" w:hAnsi="Courier New" w:cs="Courier New"/>
-          <w:color w:val="3F7F5F"/>
-          <w:kern w:val="0"/>
-          <w:sz w:val="20"/>
-          <w:szCs w:val="20"/>
-        </w:rPr>
-      </w:pPr>
-      <w:r>
-        <w:rPr>
-          <w:rFonts w:ascii="Courier New" w:hAnsi="Courier New" w:cs="Courier New"/>
-          <w:color w:val="3F7F5F"/>
-          <w:kern w:val="0"/>
-          <w:sz w:val="20"/>
-          <w:szCs w:val="20"/>
-        </w:rPr>
-        <w:tab/>
-      </w:r>
-      <w:r>
-        <w:rPr>
-          <w:rFonts w:ascii="Courier New" w:hAnsi="Courier New" w:cs="Courier New"/>
-          <w:color w:val="3F7F5F"/>
-          <w:kern w:val="0"/>
-          <w:sz w:val="20"/>
-          <w:szCs w:val="20"/>
-        </w:rPr>
-        <w:tab/>
-        <w:t xml:space="preserve"> */</w:t>
+        <w:t>01&amp;00</w:t>
+      </w:r>
+      <w:r>
+        <w:rPr>
+          <w:rFonts w:hint="eastAsia"/>
+        </w:rPr>
+        <w:t>z</w:t>
+      </w:r>
+      <w:r>
+        <w:t>hd15&amp;011234567</w:t>
+      </w:r>
+      <w:r>
+        <w:rPr>
+          <w:rFonts w:hint="eastAsia"/>
+        </w:rPr>
+        <w:t>。</w:t>
       </w:r>
     </w:p>
     <w:p/>
@@ -2233,6 +1229,7 @@
               <w:rPr>
                 <w:rFonts w:hint="eastAsia"/>
               </w:rPr>
+              <w:lastRenderedPageBreak/>
               <w:t>撤销接受的任务</w:t>
             </w:r>
           </w:p>
@@ -2294,14 +1291,7 @@
           <w:tcPr>
             <w:tcW w:w="3969" w:type="dxa"/>
           </w:tcPr>
-          <w:p>
-            <w:r>
-              <w:rPr>
-                <w:rFonts w:hint="eastAsia"/>
-              </w:rPr>
-              <w:t>后面直接跟乙方描述</w:t>
-            </w:r>
-          </w:p>
+          <w:p/>
         </w:tc>
       </w:tr>
       <w:tr>
@@ -2350,14 +1340,7 @@
           <w:tcPr>
             <w:tcW w:w="3969" w:type="dxa"/>
           </w:tcPr>
-          <w:p>
-            <w:r>
-              <w:rPr>
-                <w:rFonts w:hint="eastAsia"/>
-              </w:rPr>
-              <w:t>后面直接跟甲方评价</w:t>
-            </w:r>
-          </w:p>
+          <w:p/>
         </w:tc>
       </w:tr>
       <w:tr>
@@ -2500,7 +1483,7 @@
               <w:rPr>
                 <w:rFonts w:hint="eastAsia"/>
               </w:rPr>
-              <w:t>任务奖励</w:t>
+              <w:t>金币</w:t>
             </w:r>
           </w:p>
         </w:tc>
@@ -2702,6 +1685,259 @@
             </w:r>
             <w:r>
               <w:t>06</w:t>
+            </w:r>
+          </w:p>
+        </w:tc>
+        <w:tc>
+          <w:tcPr>
+            <w:tcW w:w="3765" w:type="dxa"/>
+          </w:tcPr>
+          <w:p/>
+        </w:tc>
+      </w:tr>
+      <w:tr>
+        <w:tc>
+          <w:tcPr>
+            <w:tcW w:w="1659" w:type="dxa"/>
+          </w:tcPr>
+          <w:p>
+            <w:r>
+              <w:rPr>
+                <w:rFonts w:hint="eastAsia"/>
+              </w:rPr>
+              <w:t>甲方用户</w:t>
+            </w:r>
+          </w:p>
+        </w:tc>
+        <w:tc>
+          <w:tcPr>
+            <w:tcW w:w="1659" w:type="dxa"/>
+          </w:tcPr>
+          <w:p>
+            <w:r>
+              <w:rPr>
+                <w:rFonts w:hint="eastAsia"/>
+              </w:rPr>
+              <w:t>&amp;</w:t>
+            </w:r>
+            <w:r>
+              <w:t>07</w:t>
+            </w:r>
+          </w:p>
+        </w:tc>
+        <w:tc>
+          <w:tcPr>
+            <w:tcW w:w="3765" w:type="dxa"/>
+          </w:tcPr>
+          <w:p/>
+        </w:tc>
+      </w:tr>
+      <w:tr>
+        <w:tc>
+          <w:tcPr>
+            <w:tcW w:w="1659" w:type="dxa"/>
+          </w:tcPr>
+          <w:p>
+            <w:r>
+              <w:rPr>
+                <w:rFonts w:hint="eastAsia"/>
+              </w:rPr>
+              <w:t>乙方用户</w:t>
+            </w:r>
+          </w:p>
+        </w:tc>
+        <w:tc>
+          <w:tcPr>
+            <w:tcW w:w="1659" w:type="dxa"/>
+          </w:tcPr>
+          <w:p>
+            <w:r>
+              <w:rPr>
+                <w:rFonts w:hint="eastAsia"/>
+              </w:rPr>
+              <w:t>&amp;</w:t>
+            </w:r>
+            <w:r>
+              <w:t>08</w:t>
+            </w:r>
+          </w:p>
+        </w:tc>
+        <w:tc>
+          <w:tcPr>
+            <w:tcW w:w="3765" w:type="dxa"/>
+          </w:tcPr>
+          <w:p/>
+        </w:tc>
+      </w:tr>
+      <w:tr>
+        <w:tc>
+          <w:tcPr>
+            <w:tcW w:w="1659" w:type="dxa"/>
+          </w:tcPr>
+          <w:p>
+            <w:r>
+              <w:rPr>
+                <w:rFonts w:hint="eastAsia"/>
+              </w:rPr>
+              <w:t>任务标题</w:t>
+            </w:r>
+          </w:p>
+        </w:tc>
+        <w:tc>
+          <w:tcPr>
+            <w:tcW w:w="1659" w:type="dxa"/>
+          </w:tcPr>
+          <w:p>
+            <w:r>
+              <w:t>&amp;09</w:t>
+            </w:r>
+          </w:p>
+        </w:tc>
+        <w:tc>
+          <w:tcPr>
+            <w:tcW w:w="3765" w:type="dxa"/>
+          </w:tcPr>
+          <w:p/>
+        </w:tc>
+      </w:tr>
+      <w:tr>
+        <w:tc>
+          <w:tcPr>
+            <w:tcW w:w="1659" w:type="dxa"/>
+          </w:tcPr>
+          <w:p>
+            <w:r>
+              <w:rPr>
+                <w:rFonts w:hint="eastAsia"/>
+              </w:rPr>
+              <w:t>交接快递地址</w:t>
+            </w:r>
+          </w:p>
+        </w:tc>
+        <w:tc>
+          <w:tcPr>
+            <w:tcW w:w="1659" w:type="dxa"/>
+          </w:tcPr>
+          <w:p>
+            <w:r>
+              <w:rPr>
+                <w:rFonts w:hint="eastAsia"/>
+              </w:rPr>
+              <w:t>&amp;</w:t>
+            </w:r>
+            <w:r>
+              <w:t>10</w:t>
+            </w:r>
+          </w:p>
+        </w:tc>
+        <w:tc>
+          <w:tcPr>
+            <w:tcW w:w="3765" w:type="dxa"/>
+          </w:tcPr>
+          <w:p/>
+        </w:tc>
+      </w:tr>
+      <w:tr>
+        <w:tc>
+          <w:tcPr>
+            <w:tcW w:w="1659" w:type="dxa"/>
+          </w:tcPr>
+          <w:p>
+            <w:r>
+              <w:rPr>
+                <w:rFonts w:hint="eastAsia"/>
+              </w:rPr>
+              <w:t>交接快递时间</w:t>
+            </w:r>
+          </w:p>
+        </w:tc>
+        <w:tc>
+          <w:tcPr>
+            <w:tcW w:w="1659" w:type="dxa"/>
+          </w:tcPr>
+          <w:p>
+            <w:r>
+              <w:rPr>
+                <w:rFonts w:hint="eastAsia"/>
+              </w:rPr>
+              <w:t>&amp;</w:t>
+            </w:r>
+            <w:r>
+              <w:t>11</w:t>
+            </w:r>
+          </w:p>
+        </w:tc>
+        <w:tc>
+          <w:tcPr>
+            <w:tcW w:w="3765" w:type="dxa"/>
+          </w:tcPr>
+          <w:p/>
+        </w:tc>
+      </w:tr>
+      <w:tr>
+        <w:tc>
+          <w:tcPr>
+            <w:tcW w:w="1659" w:type="dxa"/>
+          </w:tcPr>
+          <w:p>
+            <w:r>
+              <w:rPr>
+                <w:rFonts w:hint="eastAsia"/>
+              </w:rPr>
+              <w:t>手机尾号</w:t>
+            </w:r>
+          </w:p>
+        </w:tc>
+        <w:tc>
+          <w:tcPr>
+            <w:tcW w:w="1659" w:type="dxa"/>
+          </w:tcPr>
+          <w:p>
+            <w:r>
+              <w:rPr>
+                <w:rFonts w:hint="eastAsia"/>
+              </w:rPr>
+              <w:t>&amp;</w:t>
+            </w:r>
+            <w:r>
+              <w:t>12</w:t>
+            </w:r>
+          </w:p>
+        </w:tc>
+        <w:tc>
+          <w:tcPr>
+            <w:tcW w:w="3765" w:type="dxa"/>
+          </w:tcPr>
+          <w:p/>
+        </w:tc>
+      </w:tr>
+      <w:tr>
+        <w:tc>
+          <w:tcPr>
+            <w:tcW w:w="1659" w:type="dxa"/>
+          </w:tcPr>
+          <w:p>
+            <w:r>
+              <w:rPr>
+                <w:rFonts w:hint="eastAsia"/>
+              </w:rPr>
+              <w:t>任务评价</w:t>
+            </w:r>
+          </w:p>
+        </w:tc>
+        <w:tc>
+          <w:tcPr>
+            <w:tcW w:w="1659" w:type="dxa"/>
+          </w:tcPr>
+          <w:p>
+            <w:r>
+              <w:rPr>
+                <w:rFonts w:hint="eastAsia"/>
+              </w:rPr>
+              <w:t>&amp;</w:t>
+            </w:r>
+            <w:r>
+              <w:t>13</w:t>
             </w:r>
           </w:p>
         </w:tc>
@@ -2945,7 +2181,7 @@
               <w:rPr>
                 <w:rFonts w:hint="eastAsia"/>
               </w:rPr>
-              <w:t>默认</w:t>
+              <w:t>默认排序</w:t>
             </w:r>
           </w:p>
         </w:tc>
@@ -2982,7 +2218,7 @@
               <w:rPr>
                 <w:rFonts w:hint="eastAsia"/>
               </w:rPr>
-              <w:t>金币筛选</w:t>
+              <w:t>金币排序</w:t>
             </w:r>
           </w:p>
         </w:tc>
@@ -3019,7 +2255,7 @@
               <w:rPr>
                 <w:rFonts w:hint="eastAsia"/>
               </w:rPr>
-              <w:t>信誉筛选</w:t>
+              <w:t>信誉排序</w:t>
             </w:r>
           </w:p>
         </w:tc>
@@ -3224,272 +2460,88 @@
     </w:tbl>
     <w:p/>
     <w:p>
-      <w:pPr>
-        <w:rPr>
-          <w:rFonts w:hint="eastAsia"/>
-        </w:rPr>
-      </w:pPr>
-      <w:r>
-        <w:rPr>
-          <w:rFonts w:hint="eastAsia"/>
-        </w:rPr>
+      <w:r>
+        <w:rPr>
+          <w:rFonts w:hint="eastAsia"/>
+        </w:rPr>
+        <w:t>例：搜索地址在“紫荆6#”</w:t>
+      </w:r>
+      <w:r>
+        <w:rPr>
+          <w:rFonts w:hint="eastAsia"/>
+        </w:rPr>
+        <w:t>且时间在“1</w:t>
+      </w:r>
+      <w:r>
         <w:t>3</w:t>
       </w:r>
       <w:r>
-        <w:t>.</w:t>
-      </w:r>
-      <w:bookmarkStart w:id="0" w:name="_GoBack"/>
-      <w:bookmarkEnd w:id="0"/>
-      <w:r>
-        <w:rPr>
-          <w:rFonts w:hint="eastAsia"/>
-        </w:rPr>
-        <w:t>搜索示例：</w:t>
+        <w:rPr>
+          <w:rFonts w:hint="eastAsia"/>
+        </w:rPr>
+        <w:t>:0</w:t>
+      </w:r>
+      <w:r>
+        <w:t>0</w:t>
+      </w:r>
+      <w:r>
+        <w:rPr>
+          <w:rFonts w:hint="eastAsia"/>
+        </w:rPr>
+        <w:t>”</w:t>
+      </w:r>
+      <w:r>
+        <w:rPr>
+          <w:rFonts w:hint="eastAsia"/>
+        </w:rPr>
+        <w:t>的任务：</w:t>
       </w:r>
     </w:p>
     <w:p>
-      <w:pPr>
-        <w:autoSpaceDE w:val="0"/>
-        <w:autoSpaceDN w:val="0"/>
-        <w:adjustRightInd w:val="0"/>
-        <w:jc w:val="left"/>
-        <w:rPr>
-          <w:rFonts w:ascii="Courier New" w:hAnsi="Courier New" w:cs="Courier New"/>
-          <w:kern w:val="0"/>
-          <w:sz w:val="20"/>
-          <w:szCs w:val="20"/>
-        </w:rPr>
-      </w:pPr>
-      <w:r>
-        <w:rPr>
-          <w:rFonts w:ascii="Courier New" w:hAnsi="Courier New" w:cs="Courier New"/>
-          <w:color w:val="000000"/>
-          <w:kern w:val="0"/>
-          <w:sz w:val="20"/>
-          <w:szCs w:val="20"/>
-        </w:rPr>
-        <w:tab/>
-      </w:r>
-      <w:r>
-        <w:rPr>
-          <w:rFonts w:ascii="Courier New" w:hAnsi="Courier New" w:cs="Courier New"/>
-          <w:color w:val="000000"/>
-          <w:kern w:val="0"/>
-          <w:sz w:val="20"/>
-          <w:szCs w:val="20"/>
-        </w:rPr>
-        <w:tab/>
-      </w:r>
-      <w:r>
-        <w:rPr>
-          <w:rFonts w:ascii="Courier New" w:hAnsi="Courier New" w:cs="Courier New"/>
-          <w:color w:val="3F7F5F"/>
-          <w:kern w:val="0"/>
-          <w:sz w:val="20"/>
-          <w:szCs w:val="20"/>
-        </w:rPr>
-        <w:t>/*</w:t>
+      <w:r>
+        <w:rPr>
+          <w:rFonts w:hint="eastAsia"/>
+        </w:rPr>
+        <w:t>指令字符为： &amp;</w:t>
+      </w:r>
+      <w:r>
+        <w:t>53</w:t>
+      </w:r>
+      <w:r>
+        <w:rPr>
+          <w:rFonts w:hint="eastAsia"/>
+        </w:rPr>
+        <w:t>&amp;</w:t>
+      </w:r>
+      <w:r>
+        <w:t>32</w:t>
+      </w:r>
+      <w:r>
+        <w:rPr>
+          <w:rFonts w:hint="eastAsia"/>
+        </w:rPr>
+        <w:t>紫荆6#</w:t>
+      </w:r>
+      <w:r>
+        <w:rPr>
+          <w:rFonts w:hint="eastAsia"/>
+        </w:rPr>
+        <w:t>&amp;</w:t>
+      </w:r>
+      <w:r>
+        <w:t>3313</w:t>
+      </w:r>
+      <w:r>
+        <w:rPr>
+          <w:rFonts w:hint="eastAsia"/>
+        </w:rPr>
+        <w:t>:0</w:t>
+      </w:r>
+      <w:r>
+        <w:t>0</w:t>
       </w:r>
     </w:p>
-    <w:p>
-      <w:pPr>
-        <w:autoSpaceDE w:val="0"/>
-        <w:autoSpaceDN w:val="0"/>
-        <w:adjustRightInd w:val="0"/>
-        <w:jc w:val="left"/>
-        <w:rPr>
-          <w:rFonts w:ascii="Courier New" w:hAnsi="Courier New" w:cs="Courier New"/>
-          <w:kern w:val="0"/>
-          <w:sz w:val="20"/>
-          <w:szCs w:val="20"/>
-        </w:rPr>
-      </w:pPr>
-      <w:r>
-        <w:rPr>
-          <w:rFonts w:ascii="Courier New" w:hAnsi="Courier New" w:cs="Courier New"/>
-          <w:color w:val="3F7F5F"/>
-          <w:kern w:val="0"/>
-          <w:sz w:val="20"/>
-          <w:szCs w:val="20"/>
-        </w:rPr>
-        <w:tab/>
-      </w:r>
-      <w:r>
-        <w:rPr>
-          <w:rFonts w:ascii="Courier New" w:hAnsi="Courier New" w:cs="Courier New"/>
-          <w:color w:val="3F7F5F"/>
-          <w:kern w:val="0"/>
-          <w:sz w:val="20"/>
-          <w:szCs w:val="20"/>
-        </w:rPr>
-        <w:tab/>
-        <w:t xml:space="preserve"> * </w:t>
-      </w:r>
-      <w:r>
-        <w:rPr>
-          <w:rFonts w:ascii="Courier New" w:hAnsi="Courier New" w:cs="Courier New"/>
-          <w:color w:val="3F7F5F"/>
-          <w:kern w:val="0"/>
-          <w:sz w:val="20"/>
-          <w:szCs w:val="20"/>
-        </w:rPr>
-        <w:t>搜索筛选命令需要服务器反馈对应的任务信息</w:t>
-      </w:r>
-    </w:p>
-    <w:p>
-      <w:pPr>
-        <w:autoSpaceDE w:val="0"/>
-        <w:autoSpaceDN w:val="0"/>
-        <w:adjustRightInd w:val="0"/>
-        <w:jc w:val="left"/>
-        <w:rPr>
-          <w:rFonts w:ascii="Courier New" w:hAnsi="Courier New" w:cs="Courier New"/>
-          <w:kern w:val="0"/>
-          <w:sz w:val="20"/>
-          <w:szCs w:val="20"/>
-        </w:rPr>
-      </w:pPr>
-      <w:r>
-        <w:rPr>
-          <w:rFonts w:ascii="Courier New" w:hAnsi="Courier New" w:cs="Courier New"/>
-          <w:color w:val="3F7F5F"/>
-          <w:kern w:val="0"/>
-          <w:sz w:val="20"/>
-          <w:szCs w:val="20"/>
-        </w:rPr>
-        <w:lastRenderedPageBreak/>
-        <w:tab/>
-      </w:r>
-      <w:r>
-        <w:rPr>
-          <w:rFonts w:ascii="Courier New" w:hAnsi="Courier New" w:cs="Courier New"/>
-          <w:color w:val="3F7F5F"/>
-          <w:kern w:val="0"/>
-          <w:sz w:val="20"/>
-          <w:szCs w:val="20"/>
-        </w:rPr>
-        <w:tab/>
-        <w:t xml:space="preserve"> * </w:t>
-      </w:r>
-      <w:r>
-        <w:rPr>
-          <w:rFonts w:ascii="Courier New" w:hAnsi="Courier New" w:cs="Courier New"/>
-          <w:color w:val="3F7F5F"/>
-          <w:kern w:val="0"/>
-          <w:sz w:val="20"/>
-          <w:szCs w:val="20"/>
-        </w:rPr>
-        <w:t>示例：搜索金币在</w:t>
-      </w:r>
-      <w:r>
-        <w:rPr>
-          <w:rFonts w:ascii="Courier New" w:hAnsi="Courier New" w:cs="Courier New"/>
-          <w:color w:val="3F7F5F"/>
-          <w:kern w:val="0"/>
-          <w:sz w:val="20"/>
-          <w:szCs w:val="20"/>
-        </w:rPr>
-        <w:t>10</w:t>
-      </w:r>
-      <w:r>
-        <w:rPr>
-          <w:rFonts w:ascii="Courier New" w:hAnsi="Courier New" w:cs="Courier New"/>
-          <w:color w:val="3F7F5F"/>
-          <w:kern w:val="0"/>
-          <w:sz w:val="20"/>
-          <w:szCs w:val="20"/>
-        </w:rPr>
-        <w:t>或以上的任务；发送字符</w:t>
-      </w:r>
-      <w:r>
-        <w:rPr>
-          <w:rFonts w:ascii="Courier New" w:hAnsi="Courier New" w:cs="Courier New"/>
-          <w:color w:val="3F7F5F"/>
-          <w:kern w:val="0"/>
-          <w:sz w:val="20"/>
-          <w:szCs w:val="20"/>
-        </w:rPr>
-        <w:t xml:space="preserve">     &amp;53&amp;3110</w:t>
-      </w:r>
-    </w:p>
-    <w:p>
-      <w:pPr>
-        <w:autoSpaceDE w:val="0"/>
-        <w:autoSpaceDN w:val="0"/>
-        <w:adjustRightInd w:val="0"/>
-        <w:jc w:val="left"/>
-        <w:rPr>
-          <w:rFonts w:ascii="Courier New" w:hAnsi="Courier New" w:cs="Courier New"/>
-          <w:kern w:val="0"/>
-          <w:sz w:val="20"/>
-          <w:szCs w:val="20"/>
-        </w:rPr>
-      </w:pPr>
-      <w:r>
-        <w:rPr>
-          <w:rFonts w:ascii="Courier New" w:hAnsi="Courier New" w:cs="Courier New"/>
-          <w:color w:val="3F7F5F"/>
-          <w:kern w:val="0"/>
-          <w:sz w:val="20"/>
-          <w:szCs w:val="20"/>
-        </w:rPr>
-        <w:tab/>
-      </w:r>
-      <w:r>
-        <w:rPr>
-          <w:rFonts w:ascii="Courier New" w:hAnsi="Courier New" w:cs="Courier New"/>
-          <w:color w:val="3F7F5F"/>
-          <w:kern w:val="0"/>
-          <w:sz w:val="20"/>
-          <w:szCs w:val="20"/>
-        </w:rPr>
-        <w:tab/>
-        <w:t xml:space="preserve"> * </w:t>
-      </w:r>
-      <w:r>
-        <w:rPr>
-          <w:rFonts w:ascii="Courier New" w:hAnsi="Courier New" w:cs="Courier New"/>
-          <w:color w:val="3F7F5F"/>
-          <w:kern w:val="0"/>
-          <w:sz w:val="20"/>
-          <w:szCs w:val="20"/>
-        </w:rPr>
-        <w:t>需要服务器反馈：对应的任务信息</w:t>
-      </w:r>
-    </w:p>
-    <w:p>
-      <w:r>
-        <w:rPr>
-          <w:rFonts w:ascii="Courier New" w:hAnsi="Courier New" w:cs="Courier New"/>
-          <w:color w:val="3F7F5F"/>
-          <w:kern w:val="0"/>
-          <w:sz w:val="20"/>
-          <w:szCs w:val="20"/>
-        </w:rPr>
-        <w:tab/>
-      </w:r>
-      <w:r>
-        <w:rPr>
-          <w:rFonts w:ascii="Courier New" w:hAnsi="Courier New" w:cs="Courier New"/>
-          <w:color w:val="3F7F5F"/>
-          <w:kern w:val="0"/>
-          <w:sz w:val="20"/>
-          <w:szCs w:val="20"/>
-        </w:rPr>
-        <w:tab/>
-        <w:t xml:space="preserve"> */</w:t>
-      </w:r>
-      <w:r>
-        <w:rPr>
-          <w:rFonts w:ascii="Courier New" w:hAnsi="Courier New" w:cs="Courier New"/>
-          <w:color w:val="000000"/>
-          <w:kern w:val="0"/>
-          <w:sz w:val="20"/>
-          <w:szCs w:val="20"/>
-        </w:rPr>
-        <w:tab/>
-      </w:r>
-    </w:p>
+    <w:p/>
     <w:p/>
     <w:sectPr>
       <w:pgSz w:w="11906" w:h="16838"/>
@@ -4149,17 +3201,6 @@
       <w:ind w:firstLineChars="200" w:firstLine="420"/>
     </w:pPr>
   </w:style>
-  <w:style w:type="character" w:styleId="a9">
-    <w:name w:val="Hyperlink"/>
-    <w:basedOn w:val="a0"/>
-    <w:uiPriority w:val="99"/>
-    <w:unhideWhenUsed/>
-    <w:rsid w:val="00E03F12"/>
-    <w:rPr>
-      <w:color w:val="0563C1" w:themeColor="hyperlink"/>
-      <w:u w:val="single"/>
-    </w:rPr>
-  </w:style>
 </w:styles>
 </file>
 

</xml_diff>

<commit_message>
12-09 design changed again by zhd
</commit_message>
<xml_diff>
--- a/instruction & design/Client/客户端数据格式.docx
+++ b/instruction & design/Client/客户端数据格式.docx
@@ -856,8 +856,6 @@
       <w:r>
         <w:t>00</w:t>
       </w:r>
-      <w:bookmarkStart w:id="0" w:name="_GoBack"/>
-      <w:bookmarkEnd w:id="0"/>
       <w:r>
         <w:rPr>
           <w:rFonts w:hint="eastAsia"/>
@@ -1088,6 +1086,60 @@
             <w:tcW w:w="2263" w:type="dxa"/>
           </w:tcPr>
           <w:p>
+            <w:pPr>
+              <w:rPr>
+                <w:rFonts w:hint="eastAsia"/>
+              </w:rPr>
+            </w:pPr>
+            <w:r>
+              <w:rPr>
+                <w:rFonts w:hint="eastAsia"/>
+              </w:rPr>
+              <w:t>提出修改任务请求</w:t>
+            </w:r>
+          </w:p>
+        </w:tc>
+        <w:tc>
+          <w:tcPr>
+            <w:tcW w:w="1560" w:type="dxa"/>
+          </w:tcPr>
+          <w:p>
+            <w:r>
+              <w:rPr>
+                <w:rFonts w:hint="eastAsia"/>
+              </w:rPr>
+              <w:t>&amp;</w:t>
+            </w:r>
+            <w:r>
+              <w:t>51</w:t>
+            </w:r>
+          </w:p>
+        </w:tc>
+        <w:tc>
+          <w:tcPr>
+            <w:tcW w:w="3969" w:type="dxa"/>
+          </w:tcPr>
+          <w:p>
+            <w:pPr>
+              <w:rPr>
+                <w:rFonts w:hint="eastAsia"/>
+              </w:rPr>
+            </w:pPr>
+            <w:r>
+              <w:rPr>
+                <w:rFonts w:hint="eastAsia"/>
+              </w:rPr>
+              <w:t>准备进入修改任务页面时发起请求，此时需要把任务锁定（不能领取），只有成功锁定后才能正常进入修改任务页面。</w:t>
+            </w:r>
+          </w:p>
+        </w:tc>
+      </w:tr>
+      <w:tr>
+        <w:tc>
+          <w:tcPr>
+            <w:tcW w:w="2263" w:type="dxa"/>
+          </w:tcPr>
+          <w:p>
             <w:r>
               <w:rPr>
                 <w:rFonts w:hint="eastAsia"/>
@@ -1102,7 +1154,10 @@
           </w:tcPr>
           <w:p>
             <w:r>
-              <w:t>&amp;51</w:t>
+              <w:t>&amp;5</w:t>
+            </w:r>
+            <w:r>
+              <w:t>2</w:t>
             </w:r>
           </w:p>
         </w:tc>
@@ -1123,6 +1178,7 @@
               <w:rPr>
                 <w:rFonts w:hint="eastAsia"/>
               </w:rPr>
+              <w:lastRenderedPageBreak/>
               <w:t>撤销发布的任务</w:t>
             </w:r>
           </w:p>
@@ -1139,7 +1195,10 @@
               <w:t>&amp;</w:t>
             </w:r>
             <w:r>
-              <w:t>52</w:t>
+              <w:t>5</w:t>
+            </w:r>
+            <w:r>
+              <w:t>3</w:t>
             </w:r>
           </w:p>
         </w:tc>
@@ -1170,7 +1229,10 @@
           </w:tcPr>
           <w:p>
             <w:r>
-              <w:t>&amp;53</w:t>
+              <w:t>&amp;5</w:t>
+            </w:r>
+            <w:r>
+              <w:t>4</w:t>
             </w:r>
           </w:p>
         </w:tc>
@@ -1208,7 +1270,10 @@
           </w:tcPr>
           <w:p>
             <w:r>
-              <w:t>&amp;54</w:t>
+              <w:t>&amp;5</w:t>
+            </w:r>
+            <w:r>
+              <w:t>5</w:t>
             </w:r>
           </w:p>
         </w:tc>
@@ -1229,7 +1294,6 @@
               <w:rPr>
                 <w:rFonts w:hint="eastAsia"/>
               </w:rPr>
-              <w:lastRenderedPageBreak/>
               <w:t>撤销接受的任务</w:t>
             </w:r>
           </w:p>
@@ -1246,7 +1310,10 @@
               <w:t>&amp;</w:t>
             </w:r>
             <w:r>
-              <w:t>55</w:t>
+              <w:t>5</w:t>
+            </w:r>
+            <w:r>
+              <w:t>6</w:t>
             </w:r>
           </w:p>
         </w:tc>
@@ -1254,7 +1321,10 @@
           <w:tcPr>
             <w:tcW w:w="3969" w:type="dxa"/>
           </w:tcPr>
-          <w:p/>
+          <w:p>
+            <w:bookmarkStart w:id="0" w:name="_GoBack"/>
+            <w:bookmarkEnd w:id="0"/>
+          </w:p>
         </w:tc>
       </w:tr>
       <w:tr>
@@ -1283,7 +1353,10 @@
               <w:t>&amp;</w:t>
             </w:r>
             <w:r>
-              <w:t>56</w:t>
+              <w:t>5</w:t>
+            </w:r>
+            <w:r>
+              <w:t>7</w:t>
             </w:r>
           </w:p>
         </w:tc>
@@ -1332,7 +1405,10 @@
               <w:t>&amp;</w:t>
             </w:r>
             <w:r>
-              <w:t>57</w:t>
+              <w:t>5</w:t>
+            </w:r>
+            <w:r>
+              <w:t>8</w:t>
             </w:r>
           </w:p>
         </w:tc>

</xml_diff>